<commit_message>
update Farbod's aim to 1b and zipped files for submission
</commit_message>
<xml_diff>
--- a/Proposal/Team-2-Proposal Updated .docx
+++ b/Proposal/Team-2-Proposal Updated .docx
@@ -18,43 +18,7 @@
           <w:sz w:val="24"/>
           <w:szCs w:val="24"/>
         </w:rPr>
-        <w:t xml:space="preserve">Team 2: Adam Abdirahman Hassan, Farbod </w:t>
-      </w:r>
-      <w:proofErr w:type="spellStart"/>
-      <w:r>
-        <w:rPr>
-          <w:rFonts w:ascii="Times New Roman" w:eastAsia="Times New Roman" w:hAnsi="Times New Roman" w:cs="Times New Roman"/>
-          <w:sz w:val="24"/>
-          <w:szCs w:val="24"/>
-        </w:rPr>
-        <w:t>Nematifar</w:t>
-      </w:r>
-      <w:proofErr w:type="spellEnd"/>
-      <w:r>
-        <w:rPr>
-          <w:rFonts w:ascii="Times New Roman" w:eastAsia="Times New Roman" w:hAnsi="Times New Roman" w:cs="Times New Roman"/>
-          <w:sz w:val="24"/>
-          <w:szCs w:val="24"/>
-        </w:rPr>
-        <w:t xml:space="preserve">, Timothy Bernas, </w:t>
-      </w:r>
-      <w:proofErr w:type="spellStart"/>
-      <w:r>
-        <w:rPr>
-          <w:rFonts w:ascii="Times New Roman" w:eastAsia="Times New Roman" w:hAnsi="Times New Roman" w:cs="Times New Roman"/>
-          <w:sz w:val="24"/>
-          <w:szCs w:val="24"/>
-        </w:rPr>
-        <w:t>Trushaan</w:t>
-      </w:r>
-      <w:proofErr w:type="spellEnd"/>
-      <w:r>
-        <w:rPr>
-          <w:rFonts w:ascii="Times New Roman" w:eastAsia="Times New Roman" w:hAnsi="Times New Roman" w:cs="Times New Roman"/>
-          <w:sz w:val="24"/>
-          <w:szCs w:val="24"/>
-        </w:rPr>
-        <w:t xml:space="preserve"> Bundhoo, Young Ha Jin</w:t>
+        <w:t>Team 2: Adam Abdirahman Hassan, Farbod Nematifar, Timothy Bernas, Trushaan Bundhoo, Young Ha Jin</w:t>
       </w:r>
     </w:p>
     <w:p>
@@ -199,7 +163,15 @@
           <w:sz w:val="24"/>
           <w:szCs w:val="24"/>
         </w:rPr>
-        <w:t xml:space="preserve"> different populations with different lifestyles and diets, with the goal of determining how different diets may contribute to compositional differences in the gut microbiome.</w:t>
+        <w:t xml:space="preserve"> different populations with different lifestyles and diets, with </w:t>
+      </w:r>
+      <w:r>
+        <w:rPr>
+          <w:rFonts w:ascii="Times New Roman" w:eastAsia="Times New Roman" w:hAnsi="Times New Roman" w:cs="Times New Roman"/>
+          <w:sz w:val="24"/>
+          <w:szCs w:val="24"/>
+        </w:rPr>
+        <w:t>the goal of determining how different diets may contribute to compositional differences in the gut microbiome.</w:t>
       </w:r>
     </w:p>
     <w:p>
@@ -233,7 +205,15 @@
           <w:sz w:val="24"/>
           <w:szCs w:val="24"/>
         </w:rPr>
-        <w:t>much higher in alpha diversity metrics compared to westernized diets. Shannon and Bray-Curtis diversity measures alluded to a very different, and more diverse gut microbiome in an Amazonian hunter-gatherer tribe compared to the US (3). Additional studies have indicated that the reduction in alpha diversity that is seen within Western diets</w:t>
+        <w:t xml:space="preserve">much higher in alpha </w:t>
+      </w:r>
+      <w:r>
+        <w:rPr>
+          <w:rFonts w:ascii="Times New Roman" w:eastAsia="Times New Roman" w:hAnsi="Times New Roman" w:cs="Times New Roman"/>
+          <w:sz w:val="24"/>
+          <w:szCs w:val="24"/>
+        </w:rPr>
+        <w:t>diversity metrics compared to westernized diets. Shannon and Bray-Curtis diversity measures alluded to a very different, and more diverse gut microbiome in an Amazonian hunter-gatherer tribe compared to the US (3). Additional studies have indicated that the reduction in alpha diversity that is seen within Western diets</w:t>
       </w:r>
       <w:r>
         <w:rPr>
@@ -447,23 +427,13 @@
         </w:rPr>
         <w:t xml:space="preserve">were collected and analyzed with the goal of determining how the population’s microbiome composition varied throughout the year, as diet and hunting patterns changed based on the weather (7). Human samples were taken from hand swabs and stool samples, and other samples were taken from honey, animal stomach swabs, or animal feces. The researchers concluded that the gut microbiome of the Hadza were </w:t>
       </w:r>
-      <w:proofErr w:type="gramStart"/>
-      <w:r>
-        <w:rPr>
-          <w:rFonts w:ascii="Times New Roman" w:eastAsia="Times New Roman" w:hAnsi="Times New Roman" w:cs="Times New Roman"/>
-          <w:sz w:val="24"/>
-          <w:szCs w:val="24"/>
-        </w:rPr>
-        <w:t>similar to</w:t>
-      </w:r>
-      <w:proofErr w:type="gramEnd"/>
-      <w:r>
-        <w:rPr>
-          <w:rFonts w:ascii="Times New Roman" w:eastAsia="Times New Roman" w:hAnsi="Times New Roman" w:cs="Times New Roman"/>
-          <w:sz w:val="24"/>
-          <w:szCs w:val="24"/>
-        </w:rPr>
-        <w:t xml:space="preserve"> a</w:t>
+      <w:r>
+        <w:rPr>
+          <w:rFonts w:ascii="Times New Roman" w:eastAsia="Times New Roman" w:hAnsi="Times New Roman" w:cs="Times New Roman"/>
+          <w:sz w:val="24"/>
+          <w:szCs w:val="24"/>
+        </w:rPr>
+        <w:t>similar to a</w:t>
       </w:r>
       <w:r>
         <w:rPr>
@@ -633,7 +603,15 @@
           <w:sz w:val="24"/>
           <w:szCs w:val="24"/>
         </w:rPr>
-        <w:t xml:space="preserve"> in the abundance of genera and species present in the gut microbiome (10).  Additionally, within the Tanzania data set we removed any fecal samples that came from individuals that were below the age of 18 to ensure that only adults were being compared between the</w:t>
+        <w:t xml:space="preserve"> in the abundance of genera and species present in the gut microbiome (10).  Additionally, within the Tanzania data set we removed any fecal samples tha</w:t>
+      </w:r>
+      <w:r>
+        <w:rPr>
+          <w:rFonts w:ascii="Times New Roman" w:eastAsia="Times New Roman" w:hAnsi="Times New Roman" w:cs="Times New Roman"/>
+          <w:sz w:val="24"/>
+          <w:szCs w:val="24"/>
+        </w:rPr>
+        <w:t>t came from individuals that were below the age of 18 to ensure that only adults were being compared between the</w:t>
       </w:r>
       <w:r>
         <w:rPr>
@@ -676,7 +654,6 @@
         </w:rPr>
         <w:t xml:space="preserve"> for the Tanzania dataset we will not be </w:t>
       </w:r>
-      <w:proofErr w:type="spellStart"/>
       <w:r>
         <w:rPr>
           <w:rFonts w:ascii="Times New Roman" w:eastAsia="Times New Roman" w:hAnsi="Times New Roman" w:cs="Times New Roman"/>
@@ -685,7 +662,6 @@
         </w:rPr>
         <w:t>subsetting</w:t>
       </w:r>
-      <w:proofErr w:type="spellEnd"/>
       <w:r>
         <w:rPr>
           <w:rFonts w:ascii="Times New Roman" w:eastAsia="Times New Roman" w:hAnsi="Times New Roman" w:cs="Times New Roman"/>
@@ -881,7 +857,15 @@
           <w:sz w:val="24"/>
           <w:szCs w:val="24"/>
         </w:rPr>
-        <w:t xml:space="preserve">Previous literature has only analyzed each of these diet types individually through a metatextual analysis but never together as a joined data set. Therefore, there is a gap within the literature regarding the direct analysis between 2 separate data sets one referring to a hunter gatherer diet (Tanzania) and the other a Western diet (Colombia) (7,8). Consequently, we simply wanted to compare the data sets and see the differences with respect to gut microbial composition in terms of both alpha diversity and beta diversity. Additionally, we want to get an understanding of the specific microbial taxa that the </w:t>
+        <w:t xml:space="preserve">Previous literature has only analyzed each of these diet types individually through a metatextual analysis but never together as a joined data set. Therefore, there is a gap within the literature regarding the direct analysis between 2 separate data sets one referring to a hunter gatherer diet (Tanzania) and the other a Western diet (Colombia) (7,8). Consequently, we simply wanted to compare the data sets and see the differences with respect to gut microbial composition in terms of both alpha diversity and </w:t>
+      </w:r>
+      <w:r>
+        <w:rPr>
+          <w:rFonts w:ascii="Times New Roman" w:eastAsia="Times New Roman" w:hAnsi="Times New Roman" w:cs="Times New Roman"/>
+          <w:sz w:val="24"/>
+          <w:szCs w:val="24"/>
+        </w:rPr>
+        <w:t xml:space="preserve">beta diversity. Additionally, we want to get an understanding of the specific microbial taxa that the </w:t>
       </w:r>
       <w:r>
         <w:rPr>
@@ -945,7 +929,15 @@
           <w:sz w:val="24"/>
           <w:szCs w:val="24"/>
         </w:rPr>
-        <w:t xml:space="preserve">Ultimately, the purpose of our research is to get a better understanding on how diet shapes our gut microbiome and to see if it matches with findings discovered by other researchers. </w:t>
+        <w:t xml:space="preserve">Ultimately, the purpose of our research is to </w:t>
+      </w:r>
+      <w:r>
+        <w:rPr>
+          <w:rFonts w:ascii="Times New Roman" w:eastAsia="Times New Roman" w:hAnsi="Times New Roman" w:cs="Times New Roman"/>
+          <w:sz w:val="24"/>
+          <w:szCs w:val="24"/>
+        </w:rPr>
+        <w:t xml:space="preserve">get a better understanding on how diet shapes our gut microbiome and to see if it matches with findings discovered by other researchers. </w:t>
       </w:r>
     </w:p>
     <w:p>
@@ -1098,41 +1090,13 @@
         </w:rPr>
         <w:t>-</w:t>
       </w:r>
-      <w:proofErr w:type="spellStart"/>
-      <w:r>
-        <w:rPr>
-          <w:rFonts w:ascii="Times New Roman" w:eastAsia="Times New Roman" w:hAnsi="Times New Roman" w:cs="Times New Roman"/>
-          <w:sz w:val="24"/>
-          <w:szCs w:val="24"/>
-        </w:rPr>
-        <w:t>Unifrac</w:t>
-      </w:r>
-      <w:proofErr w:type="spellEnd"/>
-      <w:r>
-        <w:rPr>
-          <w:rFonts w:ascii="Times New Roman" w:eastAsia="Times New Roman" w:hAnsi="Times New Roman" w:cs="Times New Roman"/>
-          <w:sz w:val="24"/>
-          <w:szCs w:val="24"/>
-        </w:rPr>
-        <w:t xml:space="preserve"> diversity metrics in R, along with a </w:t>
-      </w:r>
-      <w:proofErr w:type="spellStart"/>
-      <w:r>
-        <w:rPr>
-          <w:rFonts w:ascii="Times New Roman" w:eastAsia="Times New Roman" w:hAnsi="Times New Roman" w:cs="Times New Roman"/>
-          <w:sz w:val="24"/>
-          <w:szCs w:val="24"/>
-        </w:rPr>
-        <w:t>permanova</w:t>
-      </w:r>
-      <w:proofErr w:type="spellEnd"/>
-      <w:r>
-        <w:rPr>
-          <w:rFonts w:ascii="Times New Roman" w:eastAsia="Times New Roman" w:hAnsi="Times New Roman" w:cs="Times New Roman"/>
-          <w:sz w:val="24"/>
-          <w:szCs w:val="24"/>
-        </w:rPr>
-        <w:t xml:space="preserve"> statistical analysis. We know that a hunter-gatherer lifestyle is associated with higher alpha diversity, unlike Western diets</w:t>
+      <w:r>
+        <w:rPr>
+          <w:rFonts w:ascii="Times New Roman" w:eastAsia="Times New Roman" w:hAnsi="Times New Roman" w:cs="Times New Roman"/>
+          <w:sz w:val="24"/>
+          <w:szCs w:val="24"/>
+        </w:rPr>
+        <w:t>Unifrac diversity metrics in R, along with a permanova statistical analysis. We know that a hunter-gatherer lifestyle is associated with higher alpha diversity, unlike Western diets</w:t>
       </w:r>
       <w:r>
         <w:rPr>
@@ -1180,7 +1144,15 @@
           <w:sz w:val="24"/>
           <w:szCs w:val="24"/>
         </w:rPr>
-        <w:t>. Therefore, we predict that alpha diversity scores will be higher in the Tanzania dataset, and we also predict a high beta diversity score between the Tanzania and Colombia groups.</w:t>
+        <w:t>.</w:t>
+      </w:r>
+      <w:r>
+        <w:rPr>
+          <w:rFonts w:ascii="Times New Roman" w:eastAsia="Times New Roman" w:hAnsi="Times New Roman" w:cs="Times New Roman"/>
+          <w:sz w:val="24"/>
+          <w:szCs w:val="24"/>
+        </w:rPr>
+        <w:t xml:space="preserve"> Therefore, we predict that alpha diversity scores will be higher in the Tanzania dataset, and we also predict a high beta diversity score between the Tanzania and Colombia groups.</w:t>
       </w:r>
     </w:p>
     <w:p>
@@ -1278,7 +1250,6 @@
         </w:rPr>
         <w:t>ighted-</w:t>
       </w:r>
-      <w:proofErr w:type="spellStart"/>
       <w:r>
         <w:rPr>
           <w:rFonts w:ascii="Times New Roman" w:eastAsia="Times New Roman" w:hAnsi="Times New Roman" w:cs="Times New Roman"/>
@@ -1293,16 +1264,7 @@
           <w:sz w:val="24"/>
           <w:szCs w:val="24"/>
         </w:rPr>
-        <w:t>nifrac</w:t>
-      </w:r>
-      <w:proofErr w:type="spellEnd"/>
-      <w:r>
-        <w:rPr>
-          <w:rFonts w:ascii="Times New Roman" w:eastAsia="Times New Roman" w:hAnsi="Times New Roman" w:cs="Times New Roman"/>
-          <w:sz w:val="24"/>
-          <w:szCs w:val="24"/>
-        </w:rPr>
-        <w:t xml:space="preserve"> analysis showed that there was significant difference between sexes that could be attributed to sex-based divisions in labor</w:t>
+        <w:t>nifrac analysis showed that there was significant difference between sexes that could be attributed to sex-based divisions in labor</w:t>
       </w:r>
       <w:r>
         <w:rPr>
@@ -1483,7 +1445,15 @@
           <w:sz w:val="24"/>
           <w:szCs w:val="24"/>
         </w:rPr>
-        <w:t>:  Determine the taxa that are common between the 2 groups (Tanzania and Colombia) as well as the taxa that are unique to the 2 individual groups.</w:t>
+        <w:t xml:space="preserve">:  Determine the taxa that are common between the 2 groups (Tanzania and Colombia) as well as the taxa that are unique to </w:t>
+      </w:r>
+      <w:r>
+        <w:rPr>
+          <w:rFonts w:ascii="Times New Roman" w:eastAsia="Times New Roman" w:hAnsi="Times New Roman" w:cs="Times New Roman"/>
+          <w:sz w:val="24"/>
+          <w:szCs w:val="24"/>
+        </w:rPr>
+        <w:t>the 2 individual groups.</w:t>
       </w:r>
     </w:p>
     <w:p>
@@ -1543,7 +1513,15 @@
           <w:sz w:val="24"/>
           <w:szCs w:val="24"/>
         </w:rPr>
-        <w:t xml:space="preserve"> of unique taxa within the Tanzania data set since it has been reported within the literature that hunter gatherers have a greater degree of microbial diversity than Westernized diet types (3). Thus, the primary form of analysis that will be carried out is a core microbiome analysis comparing the Tanzania and Colombia samples in terms of taxa/species. Consequently, to </w:t>
+        <w:t xml:space="preserve"> of unique taxa within the Tanzania data set since it has been reported within the literature</w:t>
+      </w:r>
+      <w:r>
+        <w:rPr>
+          <w:rFonts w:ascii="Times New Roman" w:eastAsia="Times New Roman" w:hAnsi="Times New Roman" w:cs="Times New Roman"/>
+          <w:sz w:val="24"/>
+          <w:szCs w:val="24"/>
+        </w:rPr>
+        <w:t xml:space="preserve"> that hunter gatherers have a greater degree of microbial diversity than Westernized diet types (3). Thus, the primary form of analysis that will be carried out is a core microbiome analysis comparing the Tanzania and Colombia samples in terms of taxa/species. Consequently, to </w:t>
       </w:r>
       <w:r>
         <w:rPr>
@@ -1607,7 +1585,15 @@
           <w:sz w:val="24"/>
           <w:szCs w:val="24"/>
         </w:rPr>
-        <w:t>. Afterwards, to determine if taxa of interest (unique or are found in common between the 2 data sets) are significant</w:t>
+        <w:t>. Afterwards, to determine if taxa of interest (unique or are found in common between th</w:t>
+      </w:r>
+      <w:r>
+        <w:rPr>
+          <w:rFonts w:ascii="Times New Roman" w:eastAsia="Times New Roman" w:hAnsi="Times New Roman" w:cs="Times New Roman"/>
+          <w:sz w:val="24"/>
+          <w:szCs w:val="24"/>
+        </w:rPr>
+        <w:t>e 2 data sets) are significant</w:t>
       </w:r>
       <w:r>
         <w:rPr>
@@ -1749,33 +1735,23 @@
           <w:sz w:val="24"/>
           <w:szCs w:val="24"/>
         </w:rPr>
-        <w:t xml:space="preserve"> Hunter-gatherer diets are known to be lower in salt and fat, while high in animal products, fruits, and </w:t>
-      </w:r>
-      <w:proofErr w:type="spellStart"/>
-      <w:r>
-        <w:rPr>
-          <w:rFonts w:ascii="Times New Roman" w:eastAsia="Times New Roman" w:hAnsi="Times New Roman" w:cs="Times New Roman"/>
-          <w:sz w:val="24"/>
-          <w:szCs w:val="24"/>
-        </w:rPr>
-        <w:t>fibre</w:t>
-      </w:r>
-      <w:proofErr w:type="spellEnd"/>
-      <w:r>
-        <w:rPr>
-          <w:rFonts w:ascii="Times New Roman" w:eastAsia="Times New Roman" w:hAnsi="Times New Roman" w:cs="Times New Roman"/>
-          <w:sz w:val="24"/>
-          <w:szCs w:val="24"/>
-        </w:rPr>
-        <w:t xml:space="preserve">. </w:t>
-      </w:r>
-      <w:r>
-        <w:rPr>
-          <w:rFonts w:ascii="Times New Roman" w:eastAsia="Times New Roman" w:hAnsi="Times New Roman" w:cs="Times New Roman"/>
-          <w:sz w:val="24"/>
-          <w:szCs w:val="24"/>
-        </w:rPr>
-        <w:t>While both diets contain a significant proportion of red meat, the quality and quantity present in both diets are likely different enough to see little to no overlap in metabolic pathways present regarding red meat consumption (</w:t>
+        <w:t xml:space="preserve"> Hunter-gatherer diets are known to be lower in salt and fat, while high in animal products, fruits, and fibre. </w:t>
+      </w:r>
+      <w:r>
+        <w:rPr>
+          <w:rFonts w:ascii="Times New Roman" w:eastAsia="Times New Roman" w:hAnsi="Times New Roman" w:cs="Times New Roman"/>
+          <w:sz w:val="24"/>
+          <w:szCs w:val="24"/>
+        </w:rPr>
+        <w:t xml:space="preserve">While both diets contain a significant proportion of red meat, the quality and quantity present in both diets are likely different enough to </w:t>
+      </w:r>
+      <w:r>
+        <w:rPr>
+          <w:rFonts w:ascii="Times New Roman" w:eastAsia="Times New Roman" w:hAnsi="Times New Roman" w:cs="Times New Roman"/>
+          <w:sz w:val="24"/>
+          <w:szCs w:val="24"/>
+        </w:rPr>
+        <w:t>see little to no overlap in metabolic pathways present regarding red meat consumption (</w:t>
       </w:r>
       <w:r>
         <w:rPr>
@@ -1815,7 +1791,15 @@
           <w:sz w:val="24"/>
           <w:szCs w:val="24"/>
         </w:rPr>
-        <w:t>). The primary form of analysis will utilize PICRUSt2, an R package developed to predict the presence and abundance of gene families associated with higher level functions, such as metabolic pathways, based on amplicon sequence variants found in the provided samples (1</w:t>
+        <w:t xml:space="preserve">). The primary form of analysis will utilize PICRUSt2, an R package developed to predict the </w:t>
+      </w:r>
+      <w:r>
+        <w:rPr>
+          <w:rFonts w:ascii="Times New Roman" w:eastAsia="Times New Roman" w:hAnsi="Times New Roman" w:cs="Times New Roman"/>
+          <w:sz w:val="24"/>
+          <w:szCs w:val="24"/>
+        </w:rPr>
+        <w:t>presence and abundance of gene families associated with higher level functions, such as metabolic pathways, based on amplicon sequence variants found in the provided samples (1</w:t>
       </w:r>
       <w:r>
         <w:rPr>
@@ -2029,7 +2013,15 @@
                 <w:sz w:val="24"/>
                 <w:szCs w:val="24"/>
               </w:rPr>
-              <w:t>What are the primary differences and similarities between the gut microbiome of those that ascribe to a Western diet vs a hunter gatherer diet.</w:t>
+              <w:t xml:space="preserve">What are the primary differences and </w:t>
+            </w:r>
+            <w:r>
+              <w:rPr>
+                <w:rFonts w:ascii="Times New Roman" w:eastAsia="Times New Roman" w:hAnsi="Times New Roman" w:cs="Times New Roman"/>
+                <w:sz w:val="24"/>
+                <w:szCs w:val="24"/>
+              </w:rPr>
+              <w:t>similarities between the gut microbiome of those that ascribe to a Western diet vs a hunter gatherer diet.</w:t>
             </w:r>
           </w:p>
         </w:tc>
@@ -2262,43 +2254,7 @@
                 <w:sz w:val="24"/>
                 <w:szCs w:val="24"/>
               </w:rPr>
-              <w:t>Alpha and Beta Diversity Analysis (</w:t>
-            </w:r>
-            <w:proofErr w:type="spellStart"/>
-            <w:r>
-              <w:rPr>
-                <w:rFonts w:ascii="Times New Roman" w:eastAsia="Times New Roman" w:hAnsi="Times New Roman" w:cs="Times New Roman"/>
-                <w:sz w:val="24"/>
-                <w:szCs w:val="24"/>
-              </w:rPr>
-              <w:t>Shanon’s</w:t>
-            </w:r>
-            <w:proofErr w:type="spellEnd"/>
-            <w:r>
-              <w:rPr>
-                <w:rFonts w:ascii="Times New Roman" w:eastAsia="Times New Roman" w:hAnsi="Times New Roman" w:cs="Times New Roman"/>
-                <w:sz w:val="24"/>
-                <w:szCs w:val="24"/>
-              </w:rPr>
-              <w:t xml:space="preserve"> and Weighted </w:t>
-            </w:r>
-            <w:proofErr w:type="spellStart"/>
-            <w:r>
-              <w:rPr>
-                <w:rFonts w:ascii="Times New Roman" w:eastAsia="Times New Roman" w:hAnsi="Times New Roman" w:cs="Times New Roman"/>
-                <w:sz w:val="24"/>
-                <w:szCs w:val="24"/>
-              </w:rPr>
-              <w:t>Unifrac</w:t>
-            </w:r>
-            <w:proofErr w:type="spellEnd"/>
-            <w:r>
-              <w:rPr>
-                <w:rFonts w:ascii="Times New Roman" w:eastAsia="Times New Roman" w:hAnsi="Times New Roman" w:cs="Times New Roman"/>
-                <w:sz w:val="24"/>
-                <w:szCs w:val="24"/>
-              </w:rPr>
-              <w:t xml:space="preserve">) </w:t>
+              <w:t xml:space="preserve">Alpha and Beta Diversity Analysis (Shanon’s and Weighted Unifrac) </w:t>
             </w:r>
           </w:p>
         </w:tc>
@@ -2442,19 +2398,8 @@
                 <w:szCs w:val="24"/>
                 <w:lang w:val="fr-FR"/>
               </w:rPr>
-              <w:t xml:space="preserve">Aim </w:t>
+              <w:t>Aim 2:</w:t>
             </w:r>
-            <w:proofErr w:type="gramStart"/>
-            <w:r>
-              <w:rPr>
-                <w:rFonts w:ascii="Times New Roman" w:eastAsia="Times New Roman" w:hAnsi="Times New Roman" w:cs="Times New Roman"/>
-                <w:sz w:val="24"/>
-                <w:szCs w:val="24"/>
-                <w:lang w:val="fr-FR"/>
-              </w:rPr>
-              <w:t>2:</w:t>
-            </w:r>
-            <w:proofErr w:type="gramEnd"/>
           </w:p>
           <w:p>
             <w:pPr>
@@ -2475,7 +2420,6 @@
                 <w:lang w:val="fr-FR"/>
               </w:rPr>
             </w:pPr>
-            <w:proofErr w:type="spellStart"/>
             <w:r>
               <w:rPr>
                 <w:rFonts w:ascii="Times New Roman" w:eastAsia="Times New Roman" w:hAnsi="Times New Roman" w:cs="Times New Roman"/>
@@ -2483,57 +2427,7 @@
                 <w:szCs w:val="24"/>
                 <w:lang w:val="fr-FR"/>
               </w:rPr>
-              <w:t>Core</w:t>
-            </w:r>
-            <w:proofErr w:type="spellEnd"/>
-            <w:r>
-              <w:rPr>
-                <w:rFonts w:ascii="Times New Roman" w:eastAsia="Times New Roman" w:hAnsi="Times New Roman" w:cs="Times New Roman"/>
-                <w:sz w:val="24"/>
-                <w:szCs w:val="24"/>
-                <w:lang w:val="fr-FR"/>
-              </w:rPr>
-              <w:t xml:space="preserve"> microbiome </w:t>
-            </w:r>
-            <w:proofErr w:type="spellStart"/>
-            <w:r>
-              <w:rPr>
-                <w:rFonts w:ascii="Times New Roman" w:eastAsia="Times New Roman" w:hAnsi="Times New Roman" w:cs="Times New Roman"/>
-                <w:sz w:val="24"/>
-                <w:szCs w:val="24"/>
-                <w:lang w:val="fr-FR"/>
-              </w:rPr>
-              <w:t>analysis</w:t>
-            </w:r>
-            <w:proofErr w:type="spellEnd"/>
-            <w:r>
-              <w:rPr>
-                <w:rFonts w:ascii="Times New Roman" w:eastAsia="Times New Roman" w:hAnsi="Times New Roman" w:cs="Times New Roman"/>
-                <w:sz w:val="24"/>
-                <w:szCs w:val="24"/>
-                <w:lang w:val="fr-FR"/>
-              </w:rPr>
-              <w:t xml:space="preserve"> + </w:t>
-            </w:r>
-            <w:proofErr w:type="spellStart"/>
-            <w:r>
-              <w:rPr>
-                <w:rFonts w:ascii="Times New Roman" w:eastAsia="Times New Roman" w:hAnsi="Times New Roman" w:cs="Times New Roman"/>
-                <w:sz w:val="24"/>
-                <w:szCs w:val="24"/>
-                <w:lang w:val="fr-FR"/>
-              </w:rPr>
-              <w:t>Venn</w:t>
-            </w:r>
-            <w:proofErr w:type="spellEnd"/>
-            <w:r>
-              <w:rPr>
-                <w:rFonts w:ascii="Times New Roman" w:eastAsia="Times New Roman" w:hAnsi="Times New Roman" w:cs="Times New Roman"/>
-                <w:sz w:val="24"/>
-                <w:szCs w:val="24"/>
-                <w:lang w:val="fr-FR"/>
-              </w:rPr>
-              <w:t xml:space="preserve"> Diagram</w:t>
+              <w:t>Core microbiome analysis + Venn Diagram</w:t>
             </w:r>
           </w:p>
         </w:tc>
@@ -2699,23 +2593,13 @@
                 <w:szCs w:val="24"/>
               </w:rPr>
             </w:pPr>
-            <w:proofErr w:type="spellStart"/>
             <w:r>
               <w:rPr>
                 <w:rFonts w:ascii="Times New Roman" w:eastAsia="Times New Roman" w:hAnsi="Times New Roman" w:cs="Times New Roman"/>
                 <w:sz w:val="24"/>
                 <w:szCs w:val="24"/>
               </w:rPr>
-              <w:t>Permanova</w:t>
-            </w:r>
-            <w:proofErr w:type="spellEnd"/>
-            <w:r>
-              <w:rPr>
-                <w:rFonts w:ascii="Times New Roman" w:eastAsia="Times New Roman" w:hAnsi="Times New Roman" w:cs="Times New Roman"/>
-                <w:sz w:val="24"/>
-                <w:szCs w:val="24"/>
-              </w:rPr>
-              <w:t xml:space="preserve"> test</w:t>
+              <w:t>Permanova test</w:t>
             </w:r>
           </w:p>
         </w:tc>
@@ -2747,25 +2631,7 @@
                 <w:sz w:val="24"/>
                 <w:szCs w:val="24"/>
               </w:rPr>
-              <w:t>Mann -</w:t>
-            </w:r>
-            <w:proofErr w:type="spellStart"/>
-            <w:r>
-              <w:rPr>
-                <w:rFonts w:ascii="Times New Roman" w:eastAsia="Times New Roman" w:hAnsi="Times New Roman" w:cs="Times New Roman"/>
-                <w:sz w:val="24"/>
-                <w:szCs w:val="24"/>
-              </w:rPr>
-              <w:t>whitney</w:t>
-            </w:r>
-            <w:proofErr w:type="spellEnd"/>
-            <w:r>
-              <w:rPr>
-                <w:rFonts w:ascii="Times New Roman" w:eastAsia="Times New Roman" w:hAnsi="Times New Roman" w:cs="Times New Roman"/>
-                <w:sz w:val="24"/>
-                <w:szCs w:val="24"/>
-              </w:rPr>
-              <w:t xml:space="preserve"> Analysis +</w:t>
+              <w:t>Mann -whitney Analysis +</w:t>
             </w:r>
           </w:p>
           <w:p>
@@ -3335,25 +3201,7 @@
                 <w:sz w:val="24"/>
                 <w:szCs w:val="24"/>
               </w:rPr>
-              <w:t xml:space="preserve">A1-1: Generation of new meta data and manifest table joining the Colombia and Tanzania datasets based on similar metadata columns in preparation for QIIME analysis. (Joined data </w:t>
-            </w:r>
-            <w:proofErr w:type="gramStart"/>
-            <w:r>
-              <w:rPr>
-                <w:rFonts w:ascii="Times New Roman" w:eastAsia="Times New Roman" w:hAnsi="Times New Roman" w:cs="Times New Roman"/>
-                <w:sz w:val="24"/>
-                <w:szCs w:val="24"/>
-              </w:rPr>
-              <w:t>on the basis of</w:t>
-            </w:r>
-            <w:proofErr w:type="gramEnd"/>
-            <w:r>
-              <w:rPr>
-                <w:rFonts w:ascii="Times New Roman" w:eastAsia="Times New Roman" w:hAnsi="Times New Roman" w:cs="Times New Roman"/>
-                <w:sz w:val="24"/>
-                <w:szCs w:val="24"/>
-              </w:rPr>
-              <w:t xml:space="preserve"> sex, age, and sample type (fecal samples)</w:t>
+              <w:t>A1-1: Generation of new meta data and manifest table joining the Colombia and Tanzania datasets based on similar metadata columns in preparation for QIIME analysis. (Joined data on the basis of sex, age, and sample type (fecal samples)</w:t>
             </w:r>
           </w:p>
         </w:tc>
@@ -3384,25 +3232,7 @@
                 <w:sz w:val="24"/>
                 <w:szCs w:val="24"/>
               </w:rPr>
-              <w:t xml:space="preserve">A4-1: Generation of new meta data and manifest table joining the Colombia and Tanzania datasets based on similar metadata columns in preparation for QIIME analysis. (Joined data </w:t>
-            </w:r>
-            <w:proofErr w:type="gramStart"/>
-            <w:r>
-              <w:rPr>
-                <w:rFonts w:ascii="Times New Roman" w:eastAsia="Times New Roman" w:hAnsi="Times New Roman" w:cs="Times New Roman"/>
-                <w:sz w:val="24"/>
-                <w:szCs w:val="24"/>
-              </w:rPr>
-              <w:t>on the basis of</w:t>
-            </w:r>
-            <w:proofErr w:type="gramEnd"/>
-            <w:r>
-              <w:rPr>
-                <w:rFonts w:ascii="Times New Roman" w:eastAsia="Times New Roman" w:hAnsi="Times New Roman" w:cs="Times New Roman"/>
-                <w:sz w:val="24"/>
-                <w:szCs w:val="24"/>
-              </w:rPr>
-              <w:t xml:space="preserve"> sex, age, and sample type (fecal samples))</w:t>
+              <w:t>A4-1: Generation of new meta data and manifest table joining the Colombia and Tanzania datasets based on similar metadata columns in preparation for QIIME analysis. (Joined data on the basis of sex, age, and sample type (fecal samples))</w:t>
             </w:r>
           </w:p>
         </w:tc>
@@ -3440,25 +3270,7 @@
                 <w:sz w:val="24"/>
                 <w:szCs w:val="24"/>
               </w:rPr>
-              <w:t xml:space="preserve">A2-1: Generation of new meta data and manifest table joining the Colombia and Tanzania datasets based on similar metadata columns in preparation for QIIME analysis. (Joined data </w:t>
-            </w:r>
-            <w:proofErr w:type="gramStart"/>
-            <w:r>
-              <w:rPr>
-                <w:rFonts w:ascii="Times New Roman" w:eastAsia="Times New Roman" w:hAnsi="Times New Roman" w:cs="Times New Roman"/>
-                <w:sz w:val="24"/>
-                <w:szCs w:val="24"/>
-              </w:rPr>
-              <w:t>on the basis of</w:t>
-            </w:r>
-            <w:proofErr w:type="gramEnd"/>
-            <w:r>
-              <w:rPr>
-                <w:rFonts w:ascii="Times New Roman" w:eastAsia="Times New Roman" w:hAnsi="Times New Roman" w:cs="Times New Roman"/>
-                <w:sz w:val="24"/>
-                <w:szCs w:val="24"/>
-              </w:rPr>
-              <w:t xml:space="preserve"> sex, age, and sample type (fecal samples))</w:t>
+              <w:t>A2-1: Generation of new meta data and manifest table joining the Colombia and Tanzania datasets based on similar metadata columns in preparation for QIIME analysis. (Joined data on the basis of sex, age, and sample type (fecal samples))</w:t>
             </w:r>
           </w:p>
         </w:tc>
@@ -3496,25 +3308,7 @@
                 <w:sz w:val="24"/>
                 <w:szCs w:val="24"/>
               </w:rPr>
-              <w:t xml:space="preserve">A3-1: Generation of new meta data and manifest table joining the Colombia and Tanzania datasets based on similar metadata columns in preparation for QIIME analysis. (Joined data </w:t>
-            </w:r>
-            <w:proofErr w:type="gramStart"/>
-            <w:r>
-              <w:rPr>
-                <w:rFonts w:ascii="Times New Roman" w:eastAsia="Times New Roman" w:hAnsi="Times New Roman" w:cs="Times New Roman"/>
-                <w:sz w:val="24"/>
-                <w:szCs w:val="24"/>
-              </w:rPr>
-              <w:t>on the basis of</w:t>
-            </w:r>
-            <w:proofErr w:type="gramEnd"/>
-            <w:r>
-              <w:rPr>
-                <w:rFonts w:ascii="Times New Roman" w:eastAsia="Times New Roman" w:hAnsi="Times New Roman" w:cs="Times New Roman"/>
-                <w:sz w:val="24"/>
-                <w:szCs w:val="24"/>
-              </w:rPr>
-              <w:t xml:space="preserve"> sex, age, and sample type (fecal samples))</w:t>
+              <w:t>A3-1: Generation of new meta data and manifest table joining the Colombia and Tanzania datasets based on similar metadata columns in preparation for QIIME analysis. (Joined data on the basis of sex, age, and sample type (fecal samples))</w:t>
             </w:r>
           </w:p>
         </w:tc>
@@ -3574,18 +3368,8 @@
                 <w:sz w:val="24"/>
                 <w:szCs w:val="24"/>
               </w:rPr>
-              <w:t xml:space="preserve">A4-2: Demultiplexing and creating new feature </w:t>
+              <w:t>A4-2: Demultiplexing and creating new feature table</w:t>
             </w:r>
-            <w:proofErr w:type="gramStart"/>
-            <w:r>
-              <w:rPr>
-                <w:rFonts w:ascii="Times New Roman" w:eastAsia="Times New Roman" w:hAnsi="Times New Roman" w:cs="Times New Roman"/>
-                <w:sz w:val="24"/>
-                <w:szCs w:val="24"/>
-              </w:rPr>
-              <w:t>table</w:t>
-            </w:r>
-            <w:proofErr w:type="gramEnd"/>
           </w:p>
           <w:p>
             <w:pPr>
@@ -3853,25 +3637,7 @@
                 <w:sz w:val="24"/>
                 <w:szCs w:val="24"/>
               </w:rPr>
-              <w:t xml:space="preserve">A1-4: Generate </w:t>
-            </w:r>
-            <w:proofErr w:type="spellStart"/>
-            <w:r>
-              <w:rPr>
-                <w:rFonts w:ascii="Times New Roman" w:eastAsia="Times New Roman" w:hAnsi="Times New Roman" w:cs="Times New Roman"/>
-                <w:sz w:val="24"/>
-                <w:szCs w:val="24"/>
-              </w:rPr>
-              <w:t>Phyloseq</w:t>
-            </w:r>
-            <w:proofErr w:type="spellEnd"/>
-            <w:r>
-              <w:rPr>
-                <w:rFonts w:ascii="Times New Roman" w:eastAsia="Times New Roman" w:hAnsi="Times New Roman" w:cs="Times New Roman"/>
-                <w:sz w:val="24"/>
-                <w:szCs w:val="24"/>
-              </w:rPr>
-              <w:t xml:space="preserve"> object and </w:t>
+              <w:t xml:space="preserve">A1-4: Generate Phyloseq object and </w:t>
             </w:r>
             <w:r>
               <w:rPr>
@@ -3981,25 +3747,7 @@
                 <w:szCs w:val="24"/>
               </w:rPr>
               <w:lastRenderedPageBreak/>
-              <w:t xml:space="preserve">A2-4: Generate </w:t>
-            </w:r>
-            <w:proofErr w:type="spellStart"/>
-            <w:r>
-              <w:rPr>
-                <w:rFonts w:ascii="Times New Roman" w:eastAsia="Times New Roman" w:hAnsi="Times New Roman" w:cs="Times New Roman"/>
-                <w:sz w:val="24"/>
-                <w:szCs w:val="24"/>
-              </w:rPr>
-              <w:t>Phyloseq</w:t>
-            </w:r>
-            <w:proofErr w:type="spellEnd"/>
-            <w:r>
-              <w:rPr>
-                <w:rFonts w:ascii="Times New Roman" w:eastAsia="Times New Roman" w:hAnsi="Times New Roman" w:cs="Times New Roman"/>
-                <w:sz w:val="24"/>
-                <w:szCs w:val="24"/>
-              </w:rPr>
-              <w:t xml:space="preserve"> object and </w:t>
+              <w:t xml:space="preserve">A2-4: Generate Phyloseq object and </w:t>
             </w:r>
             <w:r>
               <w:rPr>
@@ -4068,25 +3816,7 @@
                 <w:sz w:val="24"/>
                 <w:szCs w:val="24"/>
               </w:rPr>
-              <w:t xml:space="preserve">A1-5: Generate rarefaction curve and determine proper sampling </w:t>
-            </w:r>
-            <w:proofErr w:type="gramStart"/>
-            <w:r>
-              <w:rPr>
-                <w:rFonts w:ascii="Times New Roman" w:eastAsia="Times New Roman" w:hAnsi="Times New Roman" w:cs="Times New Roman"/>
-                <w:sz w:val="24"/>
-                <w:szCs w:val="24"/>
-              </w:rPr>
-              <w:t>depth</w:t>
-            </w:r>
-            <w:proofErr w:type="gramEnd"/>
-            <w:r>
-              <w:rPr>
-                <w:rFonts w:ascii="Times New Roman" w:eastAsia="Times New Roman" w:hAnsi="Times New Roman" w:cs="Times New Roman"/>
-                <w:sz w:val="24"/>
-                <w:szCs w:val="24"/>
-              </w:rPr>
-              <w:t xml:space="preserve"> </w:t>
+              <w:t xml:space="preserve">A1-5: Generate rarefaction curve and determine proper sampling depth </w:t>
             </w:r>
           </w:p>
           <w:p>
@@ -4230,25 +3960,7 @@
                 <w:sz w:val="24"/>
                 <w:szCs w:val="24"/>
               </w:rPr>
-              <w:t xml:space="preserve">A1-6: Carry out alpha diversity analysis (Shannon) and beta diversity analysis (Weighted </w:t>
-            </w:r>
-            <w:proofErr w:type="spellStart"/>
-            <w:r>
-              <w:rPr>
-                <w:rFonts w:ascii="Times New Roman" w:eastAsia="Times New Roman" w:hAnsi="Times New Roman" w:cs="Times New Roman"/>
-                <w:sz w:val="24"/>
-                <w:szCs w:val="24"/>
-              </w:rPr>
-              <w:t>Unifrac</w:t>
-            </w:r>
-            <w:proofErr w:type="spellEnd"/>
-            <w:r>
-              <w:rPr>
-                <w:rFonts w:ascii="Times New Roman" w:eastAsia="Times New Roman" w:hAnsi="Times New Roman" w:cs="Times New Roman"/>
-                <w:sz w:val="24"/>
-                <w:szCs w:val="24"/>
-              </w:rPr>
-              <w:t xml:space="preserve">) </w:t>
+              <w:t xml:space="preserve">A1-6: Carry out alpha diversity analysis (Shannon) and beta diversity analysis (Weighted Unifrac) </w:t>
             </w:r>
           </w:p>
           <w:p>
@@ -4851,7 +4563,15 @@
           <w:sz w:val="24"/>
           <w:szCs w:val="24"/>
         </w:rPr>
-        <w:t>As stated in the introduction, our combined dataset contains data collected by researchers investigating the seasonal cycling of the Hadza tribe gut microbiome (7), in addition to data collected by researchers assessing the effects of diet westernization in the Colombian population (8). Sequences in each sample were demultiplexed via QIIME2 before subsequent denoising using the DADA2 denoising tool (1</w:t>
+        <w:t xml:space="preserve">As stated in the introduction, our combined dataset contains data collected by researchers investigating the seasonal cycling of the Hadza tribe gut microbiome (7), in addition to data collected by </w:t>
+      </w:r>
+      <w:r>
+        <w:rPr>
+          <w:rFonts w:ascii="Times New Roman" w:eastAsia="Times New Roman" w:hAnsi="Times New Roman" w:cs="Times New Roman"/>
+          <w:sz w:val="24"/>
+          <w:szCs w:val="24"/>
+        </w:rPr>
+        <w:t>researchers assessing the effects of diet westernization in the Colombian population (8). Sequences in each sample were demultiplexed via QIIME2 before subsequent denoising using the DADA2 denoising tool (1</w:t>
       </w:r>
       <w:r>
         <w:rPr>
@@ -4867,7 +4587,15 @@
           <w:sz w:val="24"/>
           <w:szCs w:val="24"/>
         </w:rPr>
-        <w:t>). Results of the denoising can be found in Table 1.  The maximum read length represented in the samples is 251 bp; at least 98% of all samples are this length. Based on the read quality plot (Figure 1) the reads will all be truncated to 210 bp, as after this point the quality score begins to drop noticeably. The data was filtered during combination of the datasets pre-processing, so all the samples in the combined dataset will be used in our analysis. Diversity analysis will be carried out at a rarefaction depth of 22172, as this maximizes both retained features and samples. 52.42% of the features in the dataset are retained in 77.23% of the samples (Figures 2 &amp; 3).</w:t>
+        <w:t>). Results of the denoising can be found in Table 1.  The maximum read length represented in the samples is 251 bp; at least 98% of all samples are this length. Based on the read quality plot (Figure 1) the reads will all be truncated to 210 bp, as after this point the quality score begins to drop notice</w:t>
+      </w:r>
+      <w:r>
+        <w:rPr>
+          <w:rFonts w:ascii="Times New Roman" w:eastAsia="Times New Roman" w:hAnsi="Times New Roman" w:cs="Times New Roman"/>
+          <w:sz w:val="24"/>
+          <w:szCs w:val="24"/>
+        </w:rPr>
+        <w:t>ably. The data was filtered during combination of the datasets pre-processing, so all the samples in the combined dataset will be used in our analysis. Diversity analysis will be carried out at a rarefaction depth of 22172, as this maximizes both retained features and samples. 52.42% of the features in the dataset are retained in 77.23% of the samples (Figures 2 &amp; 3).</w:t>
       </w:r>
     </w:p>
     <w:p>
@@ -6313,7 +6041,13 @@
         <w:rPr>
           <w:rFonts w:ascii="Times New Roman" w:eastAsia="Times New Roman" w:hAnsi="Times New Roman" w:cs="Times New Roman"/>
         </w:rPr>
-        <w:t>Leeming ER, Johnson AJ, Spector TD, Le Roy CI. 2019. Effect of Diet on the Gut Microbiota: Rethinking Intervention Duration. Nutrients 11:2862.</w:t>
+        <w:t xml:space="preserve">Leeming ER, </w:t>
+      </w:r>
+      <w:r>
+        <w:rPr>
+          <w:rFonts w:ascii="Times New Roman" w:eastAsia="Times New Roman" w:hAnsi="Times New Roman" w:cs="Times New Roman"/>
+        </w:rPr>
+        <w:t>Johnson AJ, Spector TD, Le Roy CI. 2019. Effect of Diet on the Gut Microbiota: Rethinking Intervention Duration. Nutrients 11:2862.</w:t>
       </w:r>
     </w:p>
     <w:p>
@@ -6338,21 +6072,7 @@
         <w:rPr>
           <w:rFonts w:ascii="Times New Roman" w:eastAsia="Times New Roman" w:hAnsi="Times New Roman" w:cs="Times New Roman"/>
         </w:rPr>
-        <w:t xml:space="preserve">Gut Microbiome Biomarkers and Functional Diversity Within an Amazonian Semi-Nomadic Hunter–Gatherer Group. Front </w:t>
-      </w:r>
-      <w:proofErr w:type="spellStart"/>
-      <w:r>
-        <w:rPr>
-          <w:rFonts w:ascii="Times New Roman" w:eastAsia="Times New Roman" w:hAnsi="Times New Roman" w:cs="Times New Roman"/>
-        </w:rPr>
-        <w:t>Microbiol</w:t>
-      </w:r>
-      <w:proofErr w:type="spellEnd"/>
-      <w:r>
-        <w:rPr>
-          <w:rFonts w:ascii="Times New Roman" w:eastAsia="Times New Roman" w:hAnsi="Times New Roman" w:cs="Times New Roman"/>
-        </w:rPr>
-        <w:t xml:space="preserve"> 10:1743.</w:t>
+        <w:t>Gut Microbiome Biomarkers and Functional Diversity Within an Amazonian Semi-Nomadic Hunter–Gatherer Group. Front Microbiol 10:1743.</w:t>
       </w:r>
     </w:p>
     <w:p>
@@ -6388,21 +6108,7 @@
         <w:rPr>
           <w:rFonts w:ascii="Times New Roman" w:eastAsia="Times New Roman" w:hAnsi="Times New Roman" w:cs="Times New Roman"/>
         </w:rPr>
-        <w:t xml:space="preserve">Boddy SL, Giovannelli I, Sassani M, Cooper-Knock J, Snyder MP, Segal E, </w:t>
-      </w:r>
-      <w:proofErr w:type="spellStart"/>
-      <w:r>
-        <w:rPr>
-          <w:rFonts w:ascii="Times New Roman" w:eastAsia="Times New Roman" w:hAnsi="Times New Roman" w:cs="Times New Roman"/>
-        </w:rPr>
-        <w:t>Elinav</w:t>
-      </w:r>
-      <w:proofErr w:type="spellEnd"/>
-      <w:r>
-        <w:rPr>
-          <w:rFonts w:ascii="Times New Roman" w:eastAsia="Times New Roman" w:hAnsi="Times New Roman" w:cs="Times New Roman"/>
-        </w:rPr>
-        <w:t xml:space="preserve"> E, Barker LA, Shaw PJ, McDermott CJ. 2021. The gut microbiome: a key player in the complexity of amyotrophic lateral sclerosis (ALS). BMC Med 19:13.</w:t>
+        <w:t>Boddy SL, Giovannelli I, Sassani M, Cooper-Knock J, Snyder MP, Segal E, Elinav E, Barker LA, Shaw PJ, McDermott CJ. 2021. The gut microbiome: a key player in the complexity of amyotrophic lateral sclerosis (ALS). BMC Med 19:13.</w:t>
       </w:r>
     </w:p>
     <w:p>
@@ -6420,35 +6126,7 @@
         <w:rPr>
           <w:rFonts w:ascii="Times New Roman" w:eastAsia="Times New Roman" w:hAnsi="Times New Roman" w:cs="Times New Roman"/>
         </w:rPr>
-        <w:t xml:space="preserve">de la Cuesta-Zuluaga J, Kelley ST, Chen Y, Escobar JS, Mueller NT, Ley RE, McDonald D, Huang S, Swafford AD, Knight R, Thackray VG. 2019. Age- and Sex-Dependent Patterns of Gut Microbial Diversity in Human Adults. </w:t>
-      </w:r>
-      <w:proofErr w:type="spellStart"/>
-      <w:r>
-        <w:rPr>
-          <w:rFonts w:ascii="Times New Roman" w:eastAsia="Times New Roman" w:hAnsi="Times New Roman" w:cs="Times New Roman"/>
-        </w:rPr>
-        <w:t>mSystems</w:t>
-      </w:r>
-      <w:proofErr w:type="spellEnd"/>
-      <w:r>
-        <w:rPr>
-          <w:rFonts w:ascii="Times New Roman" w:eastAsia="Times New Roman" w:hAnsi="Times New Roman" w:cs="Times New Roman"/>
-        </w:rPr>
-        <w:t xml:space="preserve"> </w:t>
-      </w:r>
-      <w:proofErr w:type="gramStart"/>
-      <w:r>
-        <w:rPr>
-          <w:rFonts w:ascii="Times New Roman" w:eastAsia="Times New Roman" w:hAnsi="Times New Roman" w:cs="Times New Roman"/>
-        </w:rPr>
-        <w:t>4:e</w:t>
-      </w:r>
-      <w:proofErr w:type="gramEnd"/>
-      <w:r>
-        <w:rPr>
-          <w:rFonts w:ascii="Times New Roman" w:eastAsia="Times New Roman" w:hAnsi="Times New Roman" w:cs="Times New Roman"/>
-        </w:rPr>
-        <w:t>00261-19.</w:t>
+        <w:t>de la Cuesta-Zuluaga J, Kelley ST, Chen Y, Escobar JS, Mueller NT, Ley RE, McDonald D, Huang S, Swafford AD, Knight R, Thackray VG. 2019. Age- and Sex-Dependent Patterns of Gut Microbial Diversity in Human Adults. mSystems 4:e00261-19.</w:t>
       </w:r>
     </w:p>
     <w:p>
@@ -6466,21 +6144,7 @@
         <w:rPr>
           <w:rFonts w:ascii="Times New Roman" w:eastAsia="Times New Roman" w:hAnsi="Times New Roman" w:cs="Times New Roman"/>
         </w:rPr>
-        <w:t xml:space="preserve">Smits SA, Leach J, Sonnenburg ED, Gonzalez CG, Lichtman JS, Reid G, Knight R, </w:t>
-      </w:r>
-      <w:proofErr w:type="spellStart"/>
-      <w:r>
-        <w:rPr>
-          <w:rFonts w:ascii="Times New Roman" w:eastAsia="Times New Roman" w:hAnsi="Times New Roman" w:cs="Times New Roman"/>
-        </w:rPr>
-        <w:t>Manjurano</w:t>
-      </w:r>
-      <w:proofErr w:type="spellEnd"/>
-      <w:r>
-        <w:rPr>
-          <w:rFonts w:ascii="Times New Roman" w:eastAsia="Times New Roman" w:hAnsi="Times New Roman" w:cs="Times New Roman"/>
-        </w:rPr>
-        <w:t xml:space="preserve"> A, Changalucha J, Elias JE, Dominguez-Bello MG, Sonnenburg JL. 2017. Seasonal cycling in the gut microbiome of the Hadza hunter-gatherers of Tanzania. Science 357:802–806.</w:t>
+        <w:t>Smits SA, Leach J, Sonnenburg ED, Gonzalez CG, Lichtman JS, Reid G, Knight R, Manjurano A, Changalucha J, Elias JE, Dominguez-Bello MG, Sonnenburg JL. 2017. Seasonal cycling in the gut microbiome of the Hadza hunter-gatherers of Tanzania. Science 357:802–806.</w:t>
       </w:r>
     </w:p>
     <w:p>
@@ -6494,85 +6158,12 @@
           <w:rFonts w:ascii="Times New Roman" w:eastAsia="Times New Roman" w:hAnsi="Times New Roman" w:cs="Times New Roman"/>
         </w:rPr>
       </w:pPr>
-      <w:proofErr w:type="gramStart"/>
       <w:r>
         <w:rPr>
           <w:rFonts w:ascii="Times New Roman" w:eastAsia="Times New Roman" w:hAnsi="Times New Roman" w:cs="Times New Roman"/>
           <w:lang w:val="fr-FR"/>
         </w:rPr>
-        <w:t>de</w:t>
-      </w:r>
-      <w:proofErr w:type="gramEnd"/>
-      <w:r>
-        <w:rPr>
-          <w:rFonts w:ascii="Times New Roman" w:eastAsia="Times New Roman" w:hAnsi="Times New Roman" w:cs="Times New Roman"/>
-          <w:lang w:val="fr-FR"/>
-        </w:rPr>
-        <w:t xml:space="preserve"> la Cuesta-</w:t>
-      </w:r>
-      <w:proofErr w:type="spellStart"/>
-      <w:r>
-        <w:rPr>
-          <w:rFonts w:ascii="Times New Roman" w:eastAsia="Times New Roman" w:hAnsi="Times New Roman" w:cs="Times New Roman"/>
-          <w:lang w:val="fr-FR"/>
-        </w:rPr>
-        <w:t>Zuluaga</w:t>
-      </w:r>
-      <w:proofErr w:type="spellEnd"/>
-      <w:r>
-        <w:rPr>
-          <w:rFonts w:ascii="Times New Roman" w:eastAsia="Times New Roman" w:hAnsi="Times New Roman" w:cs="Times New Roman"/>
-          <w:lang w:val="fr-FR"/>
-        </w:rPr>
-        <w:t xml:space="preserve"> J, </w:t>
-      </w:r>
-      <w:proofErr w:type="spellStart"/>
-      <w:r>
-        <w:rPr>
-          <w:rFonts w:ascii="Times New Roman" w:eastAsia="Times New Roman" w:hAnsi="Times New Roman" w:cs="Times New Roman"/>
-          <w:lang w:val="fr-FR"/>
-        </w:rPr>
-        <w:t>Corrales-Agudelo</w:t>
-      </w:r>
-      <w:proofErr w:type="spellEnd"/>
-      <w:r>
-        <w:rPr>
-          <w:rFonts w:ascii="Times New Roman" w:eastAsia="Times New Roman" w:hAnsi="Times New Roman" w:cs="Times New Roman"/>
-          <w:lang w:val="fr-FR"/>
-        </w:rPr>
-        <w:t xml:space="preserve"> V, </w:t>
-      </w:r>
-      <w:proofErr w:type="spellStart"/>
-      <w:r>
-        <w:rPr>
-          <w:rFonts w:ascii="Times New Roman" w:eastAsia="Times New Roman" w:hAnsi="Times New Roman" w:cs="Times New Roman"/>
-          <w:lang w:val="fr-FR"/>
-        </w:rPr>
-        <w:t>Velásquez-Mejía</w:t>
-      </w:r>
-      <w:proofErr w:type="spellEnd"/>
-      <w:r>
-        <w:rPr>
-          <w:rFonts w:ascii="Times New Roman" w:eastAsia="Times New Roman" w:hAnsi="Times New Roman" w:cs="Times New Roman"/>
-          <w:lang w:val="fr-FR"/>
-        </w:rPr>
-        <w:t xml:space="preserve"> EP, Carmona JA, </w:t>
-      </w:r>
-      <w:proofErr w:type="spellStart"/>
-      <w:r>
-        <w:rPr>
-          <w:rFonts w:ascii="Times New Roman" w:eastAsia="Times New Roman" w:hAnsi="Times New Roman" w:cs="Times New Roman"/>
-          <w:lang w:val="fr-FR"/>
-        </w:rPr>
-        <w:t>Abad</w:t>
-      </w:r>
-      <w:proofErr w:type="spellEnd"/>
-      <w:r>
-        <w:rPr>
-          <w:rFonts w:ascii="Times New Roman" w:eastAsia="Times New Roman" w:hAnsi="Times New Roman" w:cs="Times New Roman"/>
-          <w:lang w:val="fr-FR"/>
-        </w:rPr>
-        <w:t xml:space="preserve"> JM, Escobar JS.</w:t>
+        <w:t>de la Cuesta-Zuluaga J, Corrales-Agudelo V, Velásquez-Mejía EP, Carmona JA, Abad JM, Escobar JS.</w:t>
       </w:r>
       <w:r>
         <w:rPr>
@@ -6593,21 +6184,7 @@
         <w:rPr>
           <w:rFonts w:ascii="Times New Roman" w:eastAsia="Times New Roman" w:hAnsi="Times New Roman" w:cs="Times New Roman"/>
         </w:rPr>
-        <w:t xml:space="preserve">Gut microbiota is associated with obesity and cardiometabolic disease in </w:t>
-      </w:r>
-      <w:proofErr w:type="gramStart"/>
-      <w:r>
-        <w:rPr>
-          <w:rFonts w:ascii="Times New Roman" w:eastAsia="Times New Roman" w:hAnsi="Times New Roman" w:cs="Times New Roman"/>
-        </w:rPr>
-        <w:t>a</w:t>
-      </w:r>
-      <w:proofErr w:type="gramEnd"/>
-      <w:r>
-        <w:rPr>
-          <w:rFonts w:ascii="Times New Roman" w:eastAsia="Times New Roman" w:hAnsi="Times New Roman" w:cs="Times New Roman"/>
-        </w:rPr>
-        <w:t xml:space="preserve"> population in the midst of Westernization. Sci Rep 8:11356.</w:t>
+        <w:t>Gut microbiota is associated with obesity and cardiometabolic disease in a population in the midst of Westernization. Sci Rep 8:11356.</w:t>
       </w:r>
     </w:p>
     <w:p>
@@ -6625,21 +6202,7 @@
         <w:rPr>
           <w:rFonts w:ascii="Times New Roman" w:eastAsia="Times New Roman" w:hAnsi="Times New Roman" w:cs="Times New Roman"/>
         </w:rPr>
-        <w:t xml:space="preserve">Nagpal R, Mainali R, Ahmadi S, Wang S, Singh R, Kavanagh K, Kitzman DW, </w:t>
-      </w:r>
-      <w:proofErr w:type="spellStart"/>
-      <w:r>
-        <w:rPr>
-          <w:rFonts w:ascii="Times New Roman" w:eastAsia="Times New Roman" w:hAnsi="Times New Roman" w:cs="Times New Roman"/>
-        </w:rPr>
-        <w:t>Kushugulova</w:t>
-      </w:r>
-      <w:proofErr w:type="spellEnd"/>
-      <w:r>
-        <w:rPr>
-          <w:rFonts w:ascii="Times New Roman" w:eastAsia="Times New Roman" w:hAnsi="Times New Roman" w:cs="Times New Roman"/>
-        </w:rPr>
-        <w:t xml:space="preserve"> A, Marotta F, Yadav H. 2018. Gut microbiome and aging: Physiological and mechanistic insights. Nutrition and Healthy Aging 4:267–285. </w:t>
+        <w:t xml:space="preserve">Nagpal R, Mainali R, Ahmadi S, Wang S, Singh R, Kavanagh K, Kitzman DW, Kushugulova A, Marotta F, Yadav H. 2018. Gut microbiome and aging: Physiological and mechanistic insights. Nutrition and Healthy Aging 4:267–285. </w:t>
       </w:r>
     </w:p>
     <w:p>
@@ -6657,35 +6220,7 @@
         <w:rPr>
           <w:rFonts w:ascii="Times New Roman" w:eastAsia="Times New Roman" w:hAnsi="Times New Roman" w:cs="Times New Roman"/>
         </w:rPr>
-        <w:t xml:space="preserve"> Haro C, Rangel-Zúñiga OA, Alcalá-Díaz JF, Gómez-Delgado F, Pérez-Martínez P, Delgado-Lista J, Quintana-Navarro GM, Landa BB, Navas-Cortés JA, Tena-Sempere M, Clemente JC, López-Miranda J, Pérez-Jiménez F, Camargo A. 2016. Intestinal Microbiota Is Influenced by Gender and Body Mass Index. </w:t>
-      </w:r>
-      <w:proofErr w:type="spellStart"/>
-      <w:r>
-        <w:rPr>
-          <w:rFonts w:ascii="Times New Roman" w:eastAsia="Times New Roman" w:hAnsi="Times New Roman" w:cs="Times New Roman"/>
-        </w:rPr>
-        <w:t>PLoS</w:t>
-      </w:r>
-      <w:proofErr w:type="spellEnd"/>
-      <w:r>
-        <w:rPr>
-          <w:rFonts w:ascii="Times New Roman" w:eastAsia="Times New Roman" w:hAnsi="Times New Roman" w:cs="Times New Roman"/>
-        </w:rPr>
-        <w:t xml:space="preserve"> One </w:t>
-      </w:r>
-      <w:proofErr w:type="gramStart"/>
-      <w:r>
-        <w:rPr>
-          <w:rFonts w:ascii="Times New Roman" w:eastAsia="Times New Roman" w:hAnsi="Times New Roman" w:cs="Times New Roman"/>
-        </w:rPr>
-        <w:t>11:e</w:t>
-      </w:r>
-      <w:proofErr w:type="gramEnd"/>
-      <w:r>
-        <w:rPr>
-          <w:rFonts w:ascii="Times New Roman" w:eastAsia="Times New Roman" w:hAnsi="Times New Roman" w:cs="Times New Roman"/>
-        </w:rPr>
-        <w:t>0154090.</w:t>
+        <w:t xml:space="preserve"> Haro C, Rangel-Zúñiga OA, Alcalá-Díaz JF, Gómez-Delgado F, Pérez-Martínez P, Delgado-Lista J, Quintana-Navarro GM, Landa BB, Navas-Cortés JA, Tena-Sempere M, Clemente JC, López-Miranda J, Pérez-Jiménez F, Camargo A. 2016. Intestinal Microbiota Is Influenced by Gender and Body Mass Index. PLoS One 11:e0154090.</w:t>
       </w:r>
     </w:p>
     <w:p>
@@ -6741,147 +6276,7 @@
         <w:rPr>
           <w:rFonts w:ascii="Times New Roman" w:eastAsia="Times New Roman" w:hAnsi="Times New Roman" w:cs="Times New Roman"/>
         </w:rPr>
-        <w:t xml:space="preserve">Schnorr SL, Candela M, </w:t>
-      </w:r>
-      <w:proofErr w:type="spellStart"/>
-      <w:r>
-        <w:rPr>
-          <w:rFonts w:ascii="Times New Roman" w:eastAsia="Times New Roman" w:hAnsi="Times New Roman" w:cs="Times New Roman"/>
-        </w:rPr>
-        <w:t>Rampelli</w:t>
-      </w:r>
-      <w:proofErr w:type="spellEnd"/>
-      <w:r>
-        <w:rPr>
-          <w:rFonts w:ascii="Times New Roman" w:eastAsia="Times New Roman" w:hAnsi="Times New Roman" w:cs="Times New Roman"/>
-        </w:rPr>
-        <w:t xml:space="preserve"> S, Centanni M, </w:t>
-      </w:r>
-      <w:proofErr w:type="spellStart"/>
-      <w:r>
-        <w:rPr>
-          <w:rFonts w:ascii="Times New Roman" w:eastAsia="Times New Roman" w:hAnsi="Times New Roman" w:cs="Times New Roman"/>
-        </w:rPr>
-        <w:t>Consolandi</w:t>
-      </w:r>
-      <w:proofErr w:type="spellEnd"/>
-      <w:r>
-        <w:rPr>
-          <w:rFonts w:ascii="Times New Roman" w:eastAsia="Times New Roman" w:hAnsi="Times New Roman" w:cs="Times New Roman"/>
-        </w:rPr>
-        <w:t xml:space="preserve"> C, </w:t>
-      </w:r>
-      <w:proofErr w:type="spellStart"/>
-      <w:r>
-        <w:rPr>
-          <w:rFonts w:ascii="Times New Roman" w:eastAsia="Times New Roman" w:hAnsi="Times New Roman" w:cs="Times New Roman"/>
-        </w:rPr>
-        <w:t>Basaglia</w:t>
-      </w:r>
-      <w:proofErr w:type="spellEnd"/>
-      <w:r>
-        <w:rPr>
-          <w:rFonts w:ascii="Times New Roman" w:eastAsia="Times New Roman" w:hAnsi="Times New Roman" w:cs="Times New Roman"/>
-        </w:rPr>
-        <w:t xml:space="preserve"> G, </w:t>
-      </w:r>
-      <w:proofErr w:type="spellStart"/>
-      <w:r>
-        <w:rPr>
-          <w:rFonts w:ascii="Times New Roman" w:eastAsia="Times New Roman" w:hAnsi="Times New Roman" w:cs="Times New Roman"/>
-        </w:rPr>
-        <w:t>Turroni</w:t>
-      </w:r>
-      <w:proofErr w:type="spellEnd"/>
-      <w:r>
-        <w:rPr>
-          <w:rFonts w:ascii="Times New Roman" w:eastAsia="Times New Roman" w:hAnsi="Times New Roman" w:cs="Times New Roman"/>
-        </w:rPr>
-        <w:t xml:space="preserve"> S, Biagi E, Peano C, </w:t>
-      </w:r>
-      <w:proofErr w:type="spellStart"/>
-      <w:r>
-        <w:rPr>
-          <w:rFonts w:ascii="Times New Roman" w:eastAsia="Times New Roman" w:hAnsi="Times New Roman" w:cs="Times New Roman"/>
-        </w:rPr>
-        <w:t>Severgnini</w:t>
-      </w:r>
-      <w:proofErr w:type="spellEnd"/>
-      <w:r>
-        <w:rPr>
-          <w:rFonts w:ascii="Times New Roman" w:eastAsia="Times New Roman" w:hAnsi="Times New Roman" w:cs="Times New Roman"/>
-        </w:rPr>
-        <w:t xml:space="preserve"> M, Fiori J, Gotti R, De Bellis G, </w:t>
-      </w:r>
-      <w:proofErr w:type="spellStart"/>
-      <w:r>
-        <w:rPr>
-          <w:rFonts w:ascii="Times New Roman" w:eastAsia="Times New Roman" w:hAnsi="Times New Roman" w:cs="Times New Roman"/>
-        </w:rPr>
-        <w:t>Luiselli</w:t>
-      </w:r>
-      <w:proofErr w:type="spellEnd"/>
-      <w:r>
-        <w:rPr>
-          <w:rFonts w:ascii="Times New Roman" w:eastAsia="Times New Roman" w:hAnsi="Times New Roman" w:cs="Times New Roman"/>
-        </w:rPr>
-        <w:t xml:space="preserve"> D, </w:t>
-      </w:r>
-      <w:proofErr w:type="spellStart"/>
-      <w:r>
-        <w:rPr>
-          <w:rFonts w:ascii="Times New Roman" w:eastAsia="Times New Roman" w:hAnsi="Times New Roman" w:cs="Times New Roman"/>
-        </w:rPr>
-        <w:t>Brigidi</w:t>
-      </w:r>
-      <w:proofErr w:type="spellEnd"/>
-      <w:r>
-        <w:rPr>
-          <w:rFonts w:ascii="Times New Roman" w:eastAsia="Times New Roman" w:hAnsi="Times New Roman" w:cs="Times New Roman"/>
-        </w:rPr>
-        <w:t xml:space="preserve"> P, </w:t>
-      </w:r>
-      <w:proofErr w:type="spellStart"/>
-      <w:r>
-        <w:rPr>
-          <w:rFonts w:ascii="Times New Roman" w:eastAsia="Times New Roman" w:hAnsi="Times New Roman" w:cs="Times New Roman"/>
-        </w:rPr>
-        <w:t>Mabulla</w:t>
-      </w:r>
-      <w:proofErr w:type="spellEnd"/>
-      <w:r>
-        <w:rPr>
-          <w:rFonts w:ascii="Times New Roman" w:eastAsia="Times New Roman" w:hAnsi="Times New Roman" w:cs="Times New Roman"/>
-        </w:rPr>
-        <w:t xml:space="preserve"> A, Marlowe F, Henry AG, Crittenden AN. 2014. Gut microbiome of the </w:t>
-      </w:r>
-      <w:proofErr w:type="spellStart"/>
-      <w:r>
-        <w:rPr>
-          <w:rFonts w:ascii="Times New Roman" w:eastAsia="Times New Roman" w:hAnsi="Times New Roman" w:cs="Times New Roman"/>
-        </w:rPr>
-        <w:t>Hadza</w:t>
-      </w:r>
-      <w:proofErr w:type="spellEnd"/>
-      <w:r>
-        <w:rPr>
-          <w:rFonts w:ascii="Times New Roman" w:eastAsia="Times New Roman" w:hAnsi="Times New Roman" w:cs="Times New Roman"/>
-        </w:rPr>
-        <w:t xml:space="preserve"> hunter-gatherers. Nat </w:t>
-      </w:r>
-      <w:proofErr w:type="spellStart"/>
-      <w:r>
-        <w:rPr>
-          <w:rFonts w:ascii="Times New Roman" w:eastAsia="Times New Roman" w:hAnsi="Times New Roman" w:cs="Times New Roman"/>
-        </w:rPr>
-        <w:t>Commun</w:t>
-      </w:r>
-      <w:proofErr w:type="spellEnd"/>
-      <w:r>
-        <w:rPr>
-          <w:rFonts w:ascii="Times New Roman" w:eastAsia="Times New Roman" w:hAnsi="Times New Roman" w:cs="Times New Roman"/>
-        </w:rPr>
-        <w:t xml:space="preserve"> 5:3654.</w:t>
+        <w:t>Schnorr SL, Candela M, Rampelli S, Centanni M, Consolandi C, Basaglia G, Turroni S, Biagi E, Peano C, Severgnini M, Fiori J, Gotti R, De Bellis G, Luiselli D, Brigidi P, Mabulla A, Marlowe F, Henry AG, Crittenden AN. 2014. Gut microbiome of the Hadza hunter-gatherers. Nat Commun 5:3654.</w:t>
       </w:r>
     </w:p>
     <w:p>
@@ -6900,21 +6295,7 @@
         <w:rPr>
           <w:rFonts w:ascii="Times New Roman" w:eastAsia="Times New Roman" w:hAnsi="Times New Roman" w:cs="Times New Roman"/>
         </w:rPr>
-        <w:t>Clemente-Suárez VJ, Beltrán-Velasco AI, Redondo-</w:t>
-      </w:r>
-      <w:proofErr w:type="spellStart"/>
-      <w:r>
-        <w:rPr>
-          <w:rFonts w:ascii="Times New Roman" w:eastAsia="Times New Roman" w:hAnsi="Times New Roman" w:cs="Times New Roman"/>
-        </w:rPr>
-        <w:t>Flórez</w:t>
-      </w:r>
-      <w:proofErr w:type="spellEnd"/>
-      <w:r>
-        <w:rPr>
-          <w:rFonts w:ascii="Times New Roman" w:eastAsia="Times New Roman" w:hAnsi="Times New Roman" w:cs="Times New Roman"/>
-        </w:rPr>
-        <w:t xml:space="preserve"> L, Martín-Rodríguez A, Tornero-Aguilera JF.</w:t>
+        <w:t>Clemente-Suárez VJ, Beltrán-Velasco AI, Redondo-Flórez L, Martín-Rodríguez A, Tornero-Aguilera JF.</w:t>
       </w:r>
       <w:r>
         <w:rPr>
@@ -6942,33 +6323,11 @@
           <w:rFonts w:ascii="Times New Roman" w:eastAsia="Times New Roman" w:hAnsi="Times New Roman" w:cs="Times New Roman"/>
         </w:rPr>
       </w:pPr>
-      <w:proofErr w:type="spellStart"/>
-      <w:r>
-        <w:rPr>
-          <w:rFonts w:ascii="Times New Roman" w:eastAsia="Times New Roman" w:hAnsi="Times New Roman" w:cs="Times New Roman"/>
-        </w:rPr>
-        <w:t>Cordain</w:t>
-      </w:r>
-      <w:proofErr w:type="spellEnd"/>
-      <w:r>
-        <w:rPr>
-          <w:rFonts w:ascii="Times New Roman" w:eastAsia="Times New Roman" w:hAnsi="Times New Roman" w:cs="Times New Roman"/>
-        </w:rPr>
-        <w:t xml:space="preserve"> L, Miller JB, Eaton SB, Mann N, Holt SH, Speth JD. 2000. Plant-animal subsistence ratios and macronutrient energy estimations in worldwide hunter-gatherer diets. Am J Clin </w:t>
-      </w:r>
-      <w:proofErr w:type="spellStart"/>
-      <w:r>
-        <w:rPr>
-          <w:rFonts w:ascii="Times New Roman" w:eastAsia="Times New Roman" w:hAnsi="Times New Roman" w:cs="Times New Roman"/>
-        </w:rPr>
-        <w:t>Nutr</w:t>
-      </w:r>
-      <w:proofErr w:type="spellEnd"/>
-      <w:r>
-        <w:rPr>
-          <w:rFonts w:ascii="Times New Roman" w:eastAsia="Times New Roman" w:hAnsi="Times New Roman" w:cs="Times New Roman"/>
-        </w:rPr>
-        <w:t xml:space="preserve"> 71:682–692.</w:t>
+      <w:r>
+        <w:rPr>
+          <w:rFonts w:ascii="Times New Roman" w:eastAsia="Times New Roman" w:hAnsi="Times New Roman" w:cs="Times New Roman"/>
+        </w:rPr>
+        <w:t>Cordain L, Miller JB, Eaton SB, Mann N, Holt SH, Speth JD. 2000. Plant-animal subsistence ratios and macronutrient energy estimations in worldwide hunter-gatherer diets. Am J Clin Nutr 71:682–692.</w:t>
       </w:r>
     </w:p>
     <w:p>
@@ -6986,35 +6345,7 @@
         <w:rPr>
           <w:rFonts w:ascii="Times New Roman" w:eastAsia="Times New Roman" w:hAnsi="Times New Roman" w:cs="Times New Roman"/>
         </w:rPr>
-        <w:t xml:space="preserve">Douglas GM, Maffei VJ, </w:t>
-      </w:r>
-      <w:proofErr w:type="spellStart"/>
-      <w:r>
-        <w:rPr>
-          <w:rFonts w:ascii="Times New Roman" w:eastAsia="Times New Roman" w:hAnsi="Times New Roman" w:cs="Times New Roman"/>
-        </w:rPr>
-        <w:t>Zaneveld</w:t>
-      </w:r>
-      <w:proofErr w:type="spellEnd"/>
-      <w:r>
-        <w:rPr>
-          <w:rFonts w:ascii="Times New Roman" w:eastAsia="Times New Roman" w:hAnsi="Times New Roman" w:cs="Times New Roman"/>
-        </w:rPr>
-        <w:t xml:space="preserve"> JR, Yurgel SN, Brown JR, Taylor CM, </w:t>
-      </w:r>
-      <w:proofErr w:type="spellStart"/>
-      <w:r>
-        <w:rPr>
-          <w:rFonts w:ascii="Times New Roman" w:eastAsia="Times New Roman" w:hAnsi="Times New Roman" w:cs="Times New Roman"/>
-        </w:rPr>
-        <w:t>Huttenhower</w:t>
-      </w:r>
-      <w:proofErr w:type="spellEnd"/>
-      <w:r>
-        <w:rPr>
-          <w:rFonts w:ascii="Times New Roman" w:eastAsia="Times New Roman" w:hAnsi="Times New Roman" w:cs="Times New Roman"/>
-        </w:rPr>
-        <w:t xml:space="preserve"> C, Langille MG. 2020. PICRUST2 for prediction of metagenome functions. Nature Biotechnology 38:685–688.</w:t>
+        <w:t>Douglas GM, Maffei VJ, Zaneveld JR, Yurgel SN, Brown JR, Taylor CM, Huttenhower C, Langille MG. 2020. PICRUST2 for prediction of metagenome functions. Nature Biotechnology 38:685–688.</w:t>
       </w:r>
     </w:p>
     <w:bookmarkEnd w:id="0"/>
@@ -7201,33 +6532,49 @@
           <w:sz w:val="24"/>
           <w:szCs w:val="24"/>
         </w:rPr>
-        <w:t>Farbod: Aim 4</w:t>
-      </w:r>
-    </w:p>
-    <w:p>
-      <w:pPr>
-        <w:rPr>
-          <w:rFonts w:ascii="Times New Roman" w:eastAsia="Times New Roman" w:hAnsi="Times New Roman" w:cs="Times New Roman"/>
-          <w:sz w:val="24"/>
-          <w:szCs w:val="24"/>
-        </w:rPr>
-      </w:pPr>
-    </w:p>
-    <w:p>
-      <w:pPr>
-        <w:rPr>
-          <w:rFonts w:ascii="Times New Roman" w:eastAsia="Times New Roman" w:hAnsi="Times New Roman" w:cs="Times New Roman"/>
-          <w:sz w:val="24"/>
-          <w:szCs w:val="24"/>
-        </w:rPr>
-      </w:pPr>
-      <w:r>
-        <w:rPr>
-          <w:rFonts w:ascii="Times New Roman" w:eastAsia="Times New Roman" w:hAnsi="Times New Roman" w:cs="Times New Roman"/>
-          <w:sz w:val="24"/>
-          <w:szCs w:val="24"/>
-        </w:rPr>
-        <w:t>Everyone: Editing, flow chart, clarity and grammar</w:t>
+        <w:t xml:space="preserve">Farbod: Aim </w:t>
+      </w:r>
+      <w:r>
+        <w:rPr>
+          <w:rFonts w:ascii="Times New Roman" w:eastAsia="Times New Roman" w:hAnsi="Times New Roman" w:cs="Times New Roman"/>
+          <w:sz w:val="24"/>
+          <w:szCs w:val="24"/>
+        </w:rPr>
+        <w:t>1b</w:t>
+      </w:r>
+    </w:p>
+    <w:p>
+      <w:pPr>
+        <w:rPr>
+          <w:rFonts w:ascii="Times New Roman" w:eastAsia="Times New Roman" w:hAnsi="Times New Roman" w:cs="Times New Roman"/>
+          <w:sz w:val="24"/>
+          <w:szCs w:val="24"/>
+        </w:rPr>
+      </w:pPr>
+    </w:p>
+    <w:p>
+      <w:pPr>
+        <w:rPr>
+          <w:rFonts w:ascii="Times New Roman" w:eastAsia="Times New Roman" w:hAnsi="Times New Roman" w:cs="Times New Roman"/>
+          <w:sz w:val="24"/>
+          <w:szCs w:val="24"/>
+        </w:rPr>
+      </w:pPr>
+      <w:r>
+        <w:rPr>
+          <w:rFonts w:ascii="Times New Roman" w:eastAsia="Times New Roman" w:hAnsi="Times New Roman" w:cs="Times New Roman"/>
+          <w:sz w:val="24"/>
+          <w:szCs w:val="24"/>
+        </w:rPr>
+        <w:t>Everyone: E</w:t>
+      </w:r>
+      <w:r>
+        <w:rPr>
+          <w:rFonts w:ascii="Times New Roman" w:eastAsia="Times New Roman" w:hAnsi="Times New Roman" w:cs="Times New Roman"/>
+          <w:sz w:val="24"/>
+          <w:szCs w:val="24"/>
+        </w:rPr>
+        <w:t>diting, flow chart, clarity and grammar</w:t>
       </w:r>
     </w:p>
     <w:sectPr>

</xml_diff>